<commit_message>
carta agregada en documento word
</commit_message>
<xml_diff>
--- a/armaTuFiesta/reports/rendered/result.docx
+++ b/armaTuFiesta/reports/rendered/result.docx
@@ -7,7 +7,7 @@
         <w:pStyle w:val="Title"/>
       </w:pPr>
       <w:r>
-        <w:t>John</w:t>
+        <w:t/>
       </w:r>
       <w:proofErr w:type="spellStart"/>
       <w:proofErr w:type="gramStart"/>
@@ -23,7 +23,7 @@
     <w:p/>
     <w:p>
       <w:r>
-        <w:t>Hola, Doe</w:t>
+        <w:t>Hola, </w:t>
       </w:r>
       <w:proofErr w:type="spellStart"/>
       <w:proofErr w:type="gramStart"/>

</xml_diff>